<commit_message>
Fix baitap+baitap Git Html
</commit_message>
<xml_diff>
--- a/Module1/ss3_magia_luudo/bai_tap/TimGiaTriLonNhatDaySo.docx
+++ b/Module1/ss3_magia_luudo/bai_tap/TimGiaTriLonNhatDaySo.docx
@@ -8,13 +8,35 @@
       </w:r>
     </w:p>
     <w:p>
-      <w:r>
-        <w:t>input i</w:t>
-      </w:r>
-    </w:p>
-    <w:p>
-      <w:r>
-        <w:t>input a1,a2, ... , am; m&lt;=i</w:t>
+      <w:pPr>
+        <w:rPr>
+          <w:lang w:val="en-US"/>
+        </w:rPr>
+      </w:pPr>
+      <w:r>
+        <w:t xml:space="preserve">input </w:t>
+      </w:r>
+      <w:r>
+        <w:rPr>
+          <w:lang w:val="en-US"/>
+        </w:rPr>
+        <w:t>n</w:t>
+      </w:r>
+    </w:p>
+    <w:p>
+      <w:pPr>
+        <w:rPr>
+          <w:lang w:val="en-US"/>
+        </w:rPr>
+      </w:pPr>
+      <w:r>
+        <w:t>input a1,a2, ... , am; m&lt;=</w:t>
+      </w:r>
+      <w:r>
+        <w:rPr>
+          <w:lang w:val="en-US"/>
+        </w:rPr>
+        <w:t>n</w:t>
       </w:r>
     </w:p>
     <w:p>
@@ -29,85 +51,135 @@
     </w:p>
     <w:p>
       <w:r>
-        <w:t xml:space="preserve">while n&lt;=i </w:t>
-      </w:r>
-    </w:p>
-    <w:p>
-      <w:r>
-        <w:tab/>
-        <w:t xml:space="preserve"> do if (an&gt;max) then</w:t>
-      </w:r>
-      <w:r>
-        <w:tab/>
-      </w:r>
-    </w:p>
-    <w:p>
-      <w:r>
-        <w:tab/>
-      </w:r>
-      <w:r>
-        <w:tab/>
-        <w:t>max = am</w:t>
-      </w:r>
-      <w:r>
-        <w:tab/>
-      </w:r>
-    </w:p>
-    <w:p>
-      <w:r>
-        <w:tab/>
-      </w:r>
-      <w:r>
-        <w:tab/>
-        <w:t>end if</w:t>
-      </w:r>
-    </w:p>
-    <w:p>
-      <w:r>
-        <w:tab/>
-      </w:r>
-      <w:r>
-        <w:tab/>
-        <w:t>n=n+1</w:t>
-      </w:r>
-    </w:p>
-    <w:p>
-      <w:r>
-        <w:tab/>
-        <w:t>end do</w:t>
-      </w:r>
-    </w:p>
-    <w:p>
-      <w:r>
-        <w:tab/>
-        <w:t>output max</w:t>
-      </w:r>
-    </w:p>
-    <w:p>
-      <w:pPr>
-        <w:rPr>
-          <w:lang w:val="en-US"/>
-        </w:rPr>
-      </w:pPr>
-      <w:r>
-        <w:t>end</w:t>
-      </w:r>
-    </w:p>
-    <w:p>
-      <w:pPr>
-        <w:rPr>
-          <w:lang w:val="en-US"/>
-        </w:rPr>
-      </w:pPr>
-    </w:p>
-    <w:p>
-      <w:pPr>
-        <w:rPr>
-          <w:lang w:val="en-US"/>
-        </w:rPr>
-      </w:pPr>
+        <w:t xml:space="preserve">while </w:t>
+      </w:r>
+      <w:r>
+        <w:rPr>
+          <w:lang w:val="en-US"/>
+        </w:rPr>
+        <w:t>m</w:t>
+      </w:r>
+      <w:r>
+        <w:t>&lt;=</w:t>
+      </w:r>
+      <w:r>
+        <w:rPr>
+          <w:lang w:val="en-US"/>
+        </w:rPr>
+        <w:t>n</w:t>
+      </w:r>
+      <w:r>
+        <w:t xml:space="preserve"> </w:t>
+      </w:r>
+    </w:p>
+    <w:p>
+      <w:r>
+        <w:tab/>
+        <w:t xml:space="preserve"> do if (a</w:t>
+      </w:r>
+      <w:r>
+        <w:rPr>
+          <w:lang w:val="en-US"/>
+        </w:rPr>
+        <w:t>m</w:t>
+      </w:r>
+      <w:r>
+        <w:t>&gt;max) then</w:t>
+      </w:r>
+      <w:r>
+        <w:tab/>
+      </w:r>
+    </w:p>
+    <w:p>
+      <w:r>
+        <w:tab/>
+      </w:r>
+      <w:r>
+        <w:tab/>
+        <w:t>max = a</w:t>
+      </w:r>
+      <w:r>
+        <w:rPr>
+          <w:lang w:val="en-US"/>
+        </w:rPr>
+        <w:t>m</w:t>
+      </w:r>
       <w:bookmarkStart w:id="0" w:name="_GoBack"/>
       <w:bookmarkEnd w:id="0"/>
+      <w:r>
+        <w:tab/>
+      </w:r>
+    </w:p>
+    <w:p>
+      <w:r>
+        <w:tab/>
+      </w:r>
+      <w:r>
+        <w:tab/>
+        <w:t>end if</w:t>
+      </w:r>
+    </w:p>
+    <w:p>
+      <w:r>
+        <w:tab/>
+      </w:r>
+      <w:r>
+        <w:tab/>
+      </w:r>
+      <w:r>
+        <w:rPr>
+          <w:lang w:val="en-US"/>
+        </w:rPr>
+        <w:t>m</w:t>
+      </w:r>
+      <w:r>
+        <w:t>=</w:t>
+      </w:r>
+      <w:r>
+        <w:rPr>
+          <w:lang w:val="en-US"/>
+        </w:rPr>
+        <w:t>m</w:t>
+      </w:r>
+      <w:r>
+        <w:t>+1</w:t>
+      </w:r>
+    </w:p>
+    <w:p>
+      <w:r>
+        <w:tab/>
+        <w:t>end do</w:t>
+      </w:r>
+    </w:p>
+    <w:p>
+      <w:r>
+        <w:tab/>
+        <w:t>output max</w:t>
+      </w:r>
+    </w:p>
+    <w:p>
+      <w:pPr>
+        <w:rPr>
+          <w:lang w:val="en-US"/>
+        </w:rPr>
+      </w:pPr>
+      <w:r>
+        <w:t>end</w:t>
+      </w:r>
+    </w:p>
+    <w:p>
+      <w:pPr>
+        <w:rPr>
+          <w:lang w:val="en-US"/>
+        </w:rPr>
+      </w:pPr>
+    </w:p>
+    <w:p>
+      <w:pPr>
+        <w:rPr>
+          <w:lang w:val="en-US"/>
+        </w:rPr>
+      </w:pPr>
       <w:r>
         <w:rPr>
           <w:lang w:val="en-US"/>

</xml_diff>